<commit_message>
Added methods to convert to trio inputs
</commit_message>
<xml_diff>
--- a/Instructions.docx
+++ b/Instructions.docx
@@ -207,7 +207,38 @@
         <w:t xml:space="preserve"> default_sound_font.sf2</w:t>
       </w:r>
       <w:r>
-        <w:t>” (without bracket), and save it.</w:t>
+        <w:t>” (without bracket</w:t>
+      </w:r>
+      <w:proofErr w:type="gramStart"/>
+      <w:r>
+        <w:t>), and</w:t>
+      </w:r>
+      <w:proofErr w:type="gramEnd"/>
+      <w:r>
+        <w:t xml:space="preserve"> save it.</w:t>
+      </w:r>
+    </w:p>
+    <w:p/>
+    <w:p/>
+    <w:p>
+      <w:r>
+        <w:t xml:space="preserve">Install matplotlib, </w:t>
+      </w:r>
+      <w:proofErr w:type="spellStart"/>
+      <w:r>
+        <w:t>scipy</w:t>
+      </w:r>
+      <w:proofErr w:type="spellEnd"/>
+      <w:r>
+        <w:t xml:space="preserve">, </w:t>
+      </w:r>
+      <w:proofErr w:type="spellStart"/>
+      <w:r>
+        <w:t>numpy</w:t>
+      </w:r>
+      <w:proofErr w:type="spellEnd"/>
+      <w:r>
+        <w:t xml:space="preserve"> for music21</w:t>
       </w:r>
       <w:bookmarkStart w:id="0" w:name="_GoBack"/>
       <w:bookmarkEnd w:id="0"/>

</xml_diff>